<commit_message>
removed SBOL URI/NAME in Vocabulary appendix
Signed-off-by: Michal Galdzicki <mgaldzic@gmail.com>
</commit_message>
<xml_diff>
--- a/specification/SBOLv1.0.2.docx
+++ b/specification/SBOLv1.0.2.docx
@@ -19016,6 +19016,8 @@
               </w:rPr>
               <w:t>: 1</w:t>
             </w:r>
+            <w:bookmarkStart w:id="70" w:name="_GoBack"/>
+            <w:bookmarkEnd w:id="70"/>
           </w:p>
           <w:p>
             <w:pPr>
@@ -19080,9 +19082,19 @@
                 <w:sz w:val="18"/>
                 <w:szCs w:val="18"/>
               </w:rPr>
-              <w:t>subComponents</w:t>
+              <w:t>subComponent</w:t>
             </w:r>
             <w:proofErr w:type="spellEnd"/>
+            <w:del w:id="71" w:author="Michal Galdzicki" w:date="2011-11-15T09:43:00Z">
+              <w:r>
+                <w:rPr>
+                  <w:rFonts w:ascii="Courier New" w:eastAsia="Courier New" w:hAnsi="Courier New" w:cs="Courier New"/>
+                  <w:sz w:val="18"/>
+                  <w:szCs w:val="18"/>
+                </w:rPr>
+                <w:delText>s</w:delText>
+              </w:r>
+            </w:del>
             <w:r>
               <w:rPr>
                 <w:rFonts w:ascii="Courier New" w:eastAsia="Courier New" w:hAnsi="Courier New" w:cs="Courier New"/>
@@ -19503,9 +19515,19 @@
                 <w:sz w:val="18"/>
                 <w:szCs w:val="18"/>
               </w:rPr>
-              <w:t>subComponents</w:t>
+              <w:t>subComponent</w:t>
             </w:r>
             <w:proofErr w:type="spellEnd"/>
+            <w:del w:id="72" w:author="Michal Galdzicki" w:date="2011-11-15T09:43:00Z">
+              <w:r>
+                <w:rPr>
+                  <w:rFonts w:ascii="Courier New" w:eastAsia="Courier New" w:hAnsi="Courier New" w:cs="Courier New"/>
+                  <w:sz w:val="18"/>
+                  <w:szCs w:val="18"/>
+                </w:rPr>
+                <w:delText>s</w:delText>
+              </w:r>
+            </w:del>
             <w:r>
               <w:rPr>
                 <w:rFonts w:ascii="Courier New" w:eastAsia="Courier New" w:hAnsi="Courier New" w:cs="Courier New"/>
@@ -19926,9 +19948,19 @@
                 <w:sz w:val="18"/>
                 <w:szCs w:val="18"/>
               </w:rPr>
-              <w:t>subComponents</w:t>
+              <w:t>subComponent</w:t>
             </w:r>
             <w:proofErr w:type="spellEnd"/>
+            <w:del w:id="73" w:author="Michal Galdzicki" w:date="2011-11-15T09:43:00Z">
+              <w:r>
+                <w:rPr>
+                  <w:rFonts w:ascii="Courier New" w:eastAsia="Courier New" w:hAnsi="Courier New" w:cs="Courier New"/>
+                  <w:sz w:val="18"/>
+                  <w:szCs w:val="18"/>
+                </w:rPr>
+                <w:delText>s</w:delText>
+              </w:r>
+            </w:del>
             <w:r>
               <w:rPr>
                 <w:rFonts w:ascii="Courier New" w:eastAsia="Courier New" w:hAnsi="Courier New" w:cs="Courier New"/>
@@ -20431,10 +20463,10 @@
         <w:pStyle w:val="Heading2"/>
         <w:spacing w:before="360" w:after="80" w:line="240" w:lineRule="auto"/>
       </w:pPr>
-      <w:bookmarkStart w:id="70" w:name="h.nb2uwj5vow15"/>
-      <w:bookmarkStart w:id="71" w:name="_Toc305145373"/>
-      <w:bookmarkStart w:id="72" w:name="_Toc305147441"/>
-      <w:bookmarkEnd w:id="70"/>
+      <w:bookmarkStart w:id="74" w:name="h.nb2uwj5vow15"/>
+      <w:bookmarkStart w:id="75" w:name="_Toc305145373"/>
+      <w:bookmarkStart w:id="76" w:name="_Toc305147441"/>
+      <w:bookmarkEnd w:id="74"/>
       <w:r>
         <w:lastRenderedPageBreak/>
         <w:t xml:space="preserve">9.2 Multi-Tiered Annotated </w:t>
@@ -20447,8 +20479,8 @@
         </w:rPr>
         <w:t>DnaComponent</w:t>
       </w:r>
-      <w:bookmarkEnd w:id="71"/>
-      <w:bookmarkEnd w:id="72"/>
+      <w:bookmarkEnd w:id="75"/>
+      <w:bookmarkEnd w:id="76"/>
       <w:proofErr w:type="spellEnd"/>
     </w:p>
     <w:p>
@@ -20539,8 +20571,8 @@
               <w:spacing w:before="0" w:after="0" w:line="240" w:lineRule="auto"/>
               <w:ind w:left="0" w:firstLine="0"/>
             </w:pPr>
-            <w:bookmarkStart w:id="73" w:name="h.1wzxn6rqn12o"/>
-            <w:bookmarkEnd w:id="73"/>
+            <w:bookmarkStart w:id="77" w:name="h.1wzxn6rqn12o"/>
+            <w:bookmarkEnd w:id="77"/>
             <w:r>
               <w:rPr>
                 <w:noProof/>
@@ -20671,22 +20703,22 @@
         <w:pageBreakBefore/>
         <w:spacing w:before="360" w:after="80" w:line="240" w:lineRule="auto"/>
       </w:pPr>
-      <w:bookmarkStart w:id="74" w:name="h.9mf4jdmc6olz"/>
-      <w:bookmarkStart w:id="75" w:name="h.rzampbg7lnwd"/>
-      <w:bookmarkStart w:id="76" w:name="h.oh739zn560bt"/>
-      <w:bookmarkStart w:id="77" w:name="h.a0r6zvc6r1gg"/>
-      <w:bookmarkStart w:id="78" w:name="_Toc305145374"/>
-      <w:bookmarkStart w:id="79" w:name="_Toc305147442"/>
-      <w:bookmarkEnd w:id="74"/>
-      <w:bookmarkEnd w:id="75"/>
-      <w:bookmarkEnd w:id="76"/>
-      <w:bookmarkEnd w:id="77"/>
+      <w:bookmarkStart w:id="78" w:name="h.9mf4jdmc6olz"/>
+      <w:bookmarkStart w:id="79" w:name="h.rzampbg7lnwd"/>
+      <w:bookmarkStart w:id="80" w:name="h.oh739zn560bt"/>
+      <w:bookmarkStart w:id="81" w:name="h.a0r6zvc6r1gg"/>
+      <w:bookmarkStart w:id="82" w:name="_Toc305145374"/>
+      <w:bookmarkStart w:id="83" w:name="_Toc305147442"/>
+      <w:bookmarkEnd w:id="78"/>
+      <w:bookmarkEnd w:id="79"/>
+      <w:bookmarkEnd w:id="80"/>
+      <w:bookmarkEnd w:id="81"/>
       <w:r>
         <w:lastRenderedPageBreak/>
         <w:t>9.3 Partially Realized Design Template</w:t>
       </w:r>
-      <w:bookmarkEnd w:id="78"/>
-      <w:bookmarkEnd w:id="79"/>
+      <w:bookmarkEnd w:id="82"/>
+      <w:bookmarkEnd w:id="83"/>
     </w:p>
     <w:p>
       <w:pPr>
@@ -20697,8 +20729,8 @@
           <w:szCs w:val="22"/>
         </w:rPr>
       </w:pPr>
-      <w:bookmarkStart w:id="80" w:name="h.vr1iab4rnxb0"/>
-      <w:bookmarkEnd w:id="80"/>
+      <w:bookmarkStart w:id="84" w:name="h.vr1iab4rnxb0"/>
+      <w:bookmarkEnd w:id="84"/>
       <w:r>
         <w:rPr>
           <w:sz w:val="22"/>
@@ -20915,8 +20947,8 @@
               <w:spacing w:before="0" w:after="0" w:line="240" w:lineRule="auto"/>
               <w:ind w:left="0" w:firstLine="0"/>
             </w:pPr>
-            <w:bookmarkStart w:id="81" w:name="h.jzibnkzgeqmh"/>
-            <w:bookmarkEnd w:id="81"/>
+            <w:bookmarkStart w:id="85" w:name="h.jzibnkzgeqmh"/>
+            <w:bookmarkEnd w:id="85"/>
             <w:r>
               <w:rPr>
                 <w:b/>
@@ -21060,15 +21092,15 @@
         <w:pStyle w:val="Heading2"/>
         <w:spacing w:before="360" w:after="80" w:line="240" w:lineRule="auto"/>
       </w:pPr>
-      <w:bookmarkStart w:id="82" w:name="h.bc65hlklvgae"/>
-      <w:bookmarkStart w:id="83" w:name="_Toc305145375"/>
-      <w:bookmarkStart w:id="84" w:name="_Toc305147443"/>
-      <w:bookmarkEnd w:id="82"/>
+      <w:bookmarkStart w:id="86" w:name="h.bc65hlklvgae"/>
+      <w:bookmarkStart w:id="87" w:name="_Toc305145375"/>
+      <w:bookmarkStart w:id="88" w:name="_Toc305147443"/>
+      <w:bookmarkEnd w:id="86"/>
       <w:r>
         <w:t>9.4 Collection</w:t>
       </w:r>
-      <w:bookmarkEnd w:id="83"/>
-      <w:bookmarkEnd w:id="84"/>
+      <w:bookmarkEnd w:id="87"/>
+      <w:bookmarkEnd w:id="88"/>
     </w:p>
     <w:p>
       <w:pPr>
@@ -21079,8 +21111,8 @@
           <w:szCs w:val="22"/>
         </w:rPr>
       </w:pPr>
-      <w:bookmarkStart w:id="85" w:name="h.lytap3rma00w"/>
-      <w:bookmarkEnd w:id="85"/>
+      <w:bookmarkStart w:id="89" w:name="h.lytap3rma00w"/>
+      <w:bookmarkEnd w:id="89"/>
       <w:r>
         <w:rPr>
           <w:sz w:val="22"/>
@@ -21170,8 +21202,8 @@
               <w:spacing w:before="0" w:after="0" w:line="240" w:lineRule="auto"/>
               <w:ind w:left="0" w:right="0" w:firstLine="0"/>
             </w:pPr>
-            <w:bookmarkStart w:id="86" w:name="h.ndei7c3hm2qw"/>
-            <w:bookmarkEnd w:id="86"/>
+            <w:bookmarkStart w:id="90" w:name="h.ndei7c3hm2qw"/>
+            <w:bookmarkEnd w:id="90"/>
             <w:r>
               <w:rPr>
                 <w:noProof/>
@@ -21250,8 +21282,8 @@
               <w:spacing w:before="0" w:after="0" w:line="240" w:lineRule="auto"/>
               <w:ind w:left="0" w:right="0" w:firstLine="0"/>
             </w:pPr>
-            <w:bookmarkStart w:id="87" w:name="h.ct04sho9h7ok"/>
-            <w:bookmarkEnd w:id="87"/>
+            <w:bookmarkStart w:id="91" w:name="h.ct04sho9h7ok"/>
+            <w:bookmarkEnd w:id="91"/>
             <w:r>
               <w:rPr>
                 <w:b/>
@@ -21343,15 +21375,15 @@
       <w:pPr>
         <w:pStyle w:val="Heading1"/>
       </w:pPr>
-      <w:bookmarkStart w:id="88" w:name="h.qlftx9j5whor"/>
-      <w:bookmarkStart w:id="89" w:name="_Toc305145376"/>
-      <w:bookmarkStart w:id="90" w:name="_Toc305147444"/>
-      <w:bookmarkEnd w:id="88"/>
+      <w:bookmarkStart w:id="92" w:name="h.qlftx9j5whor"/>
+      <w:bookmarkStart w:id="93" w:name="_Toc305145376"/>
+      <w:bookmarkStart w:id="94" w:name="_Toc305147444"/>
+      <w:bookmarkEnd w:id="92"/>
       <w:r>
         <w:t>10. Serialization</w:t>
       </w:r>
-      <w:bookmarkEnd w:id="89"/>
-      <w:bookmarkEnd w:id="90"/>
+      <w:bookmarkEnd w:id="93"/>
+      <w:bookmarkEnd w:id="94"/>
     </w:p>
     <w:p>
       <w:pPr>
@@ -21485,16 +21517,16 @@
         <w:pStyle w:val="Heading1"/>
         <w:spacing w:before="480" w:after="120" w:line="240" w:lineRule="auto"/>
       </w:pPr>
-      <w:bookmarkStart w:id="91" w:name="_Toc305145377"/>
-      <w:bookmarkStart w:id="92" w:name="_Toc305147445"/>
+      <w:bookmarkStart w:id="95" w:name="_Toc305145377"/>
+      <w:bookmarkStart w:id="96" w:name="_Toc305147445"/>
       <w:r>
         <w:t>11</w:t>
       </w:r>
       <w:r>
         <w:t>. Best Practices</w:t>
       </w:r>
-      <w:bookmarkEnd w:id="91"/>
-      <w:bookmarkEnd w:id="92"/>
+      <w:bookmarkEnd w:id="95"/>
+      <w:bookmarkEnd w:id="96"/>
     </w:p>
     <w:p>
       <w:pPr>
@@ -21703,10 +21735,10 @@
         <w:pStyle w:val="Heading1"/>
         <w:spacing w:before="0" w:line="240" w:lineRule="auto"/>
       </w:pPr>
-      <w:bookmarkStart w:id="93" w:name="h.d40cb13828eb"/>
-      <w:bookmarkStart w:id="94" w:name="_Toc305145378"/>
-      <w:bookmarkStart w:id="95" w:name="_Toc305147446"/>
-      <w:bookmarkEnd w:id="93"/>
+      <w:bookmarkStart w:id="97" w:name="h.d40cb13828eb"/>
+      <w:bookmarkStart w:id="98" w:name="_Toc305145378"/>
+      <w:bookmarkStart w:id="99" w:name="_Toc305147446"/>
+      <w:bookmarkEnd w:id="97"/>
       <w:r>
         <w:t>1</w:t>
       </w:r>
@@ -21716,8 +21748,8 @@
       <w:r>
         <w:t>. Authors’ Contact Information</w:t>
       </w:r>
-      <w:bookmarkEnd w:id="94"/>
-      <w:bookmarkEnd w:id="95"/>
+      <w:bookmarkEnd w:id="98"/>
+      <w:bookmarkEnd w:id="99"/>
     </w:p>
     <w:p>
       <w:pPr>
@@ -24419,8 +24451,8 @@
         <w:pStyle w:val="Heading1"/>
         <w:spacing w:before="0" w:line="240" w:lineRule="auto"/>
       </w:pPr>
-      <w:bookmarkStart w:id="96" w:name="h.9ikqibcrzep8"/>
-      <w:bookmarkEnd w:id="96"/>
+      <w:bookmarkStart w:id="100" w:name="h.9ikqibcrzep8"/>
+      <w:bookmarkEnd w:id="100"/>
     </w:p>
     <w:p>
       <w:pPr>
@@ -24428,12 +24460,12 @@
         <w:pageBreakBefore/>
         <w:spacing w:before="0" w:line="240" w:lineRule="auto"/>
       </w:pPr>
-      <w:bookmarkStart w:id="97" w:name="h.51e4185d9d4e"/>
-      <w:bookmarkStart w:id="98" w:name="h.yv02tgqsdy6t"/>
-      <w:bookmarkStart w:id="99" w:name="_Toc305145379"/>
-      <w:bookmarkStart w:id="100" w:name="_Toc305147447"/>
-      <w:bookmarkEnd w:id="97"/>
-      <w:bookmarkEnd w:id="98"/>
+      <w:bookmarkStart w:id="101" w:name="h.51e4185d9d4e"/>
+      <w:bookmarkStart w:id="102" w:name="h.yv02tgqsdy6t"/>
+      <w:bookmarkStart w:id="103" w:name="_Toc305145379"/>
+      <w:bookmarkStart w:id="104" w:name="_Toc305147447"/>
+      <w:bookmarkEnd w:id="101"/>
+      <w:bookmarkEnd w:id="102"/>
       <w:r>
         <w:lastRenderedPageBreak/>
         <w:t>1</w:t>
@@ -24444,8 +24476,8 @@
       <w:r>
         <w:t>. References</w:t>
       </w:r>
-      <w:bookmarkEnd w:id="99"/>
-      <w:bookmarkEnd w:id="100"/>
+      <w:bookmarkEnd w:id="103"/>
+      <w:bookmarkEnd w:id="104"/>
     </w:p>
     <w:p>
       <w:pPr>
@@ -26235,8 +26267,8 @@
         <w:pStyle w:val="Heading1"/>
         <w:spacing w:before="0" w:line="240" w:lineRule="auto"/>
       </w:pPr>
-      <w:bookmarkStart w:id="101" w:name="h.n5ulfg5yx8xq"/>
-      <w:bookmarkEnd w:id="101"/>
+      <w:bookmarkStart w:id="105" w:name="h.n5ulfg5yx8xq"/>
+      <w:bookmarkEnd w:id="105"/>
     </w:p>
     <w:p>
       <w:pPr>
@@ -26244,10 +26276,10 @@
         <w:pageBreakBefore/>
         <w:spacing w:before="0" w:line="240" w:lineRule="auto"/>
       </w:pPr>
-      <w:bookmarkStart w:id="102" w:name="h.vu7m8wc1jxci"/>
-      <w:bookmarkStart w:id="103" w:name="_Toc305145380"/>
-      <w:bookmarkStart w:id="104" w:name="_Toc305147448"/>
-      <w:bookmarkEnd w:id="102"/>
+      <w:bookmarkStart w:id="106" w:name="h.vu7m8wc1jxci"/>
+      <w:bookmarkStart w:id="107" w:name="_Toc305145380"/>
+      <w:bookmarkStart w:id="108" w:name="_Toc305147448"/>
+      <w:bookmarkEnd w:id="106"/>
       <w:r>
         <w:lastRenderedPageBreak/>
         <w:t>1</w:t>
@@ -26258,8 +26290,8 @@
       <w:r>
         <w:t>. Appendix</w:t>
       </w:r>
-      <w:bookmarkEnd w:id="103"/>
-      <w:bookmarkEnd w:id="104"/>
+      <w:bookmarkEnd w:id="107"/>
+      <w:bookmarkEnd w:id="108"/>
     </w:p>
     <w:p>
       <w:proofErr w:type="gramStart"/>
@@ -26288,18 +26320,18 @@
         <w:pStyle w:val="Heading2"/>
         <w:spacing w:before="360" w:after="80" w:line="240" w:lineRule="auto"/>
       </w:pPr>
-      <w:bookmarkStart w:id="105" w:name="h.l4xyh9dznncp"/>
-      <w:bookmarkStart w:id="106" w:name="_Toc305145381"/>
-      <w:bookmarkStart w:id="107" w:name="_Toc305147449"/>
-      <w:bookmarkEnd w:id="105"/>
+      <w:bookmarkStart w:id="109" w:name="h.l4xyh9dznncp"/>
+      <w:bookmarkStart w:id="110" w:name="_Toc305145381"/>
+      <w:bookmarkStart w:id="111" w:name="_Toc305147449"/>
+      <w:bookmarkEnd w:id="109"/>
       <w:r>
         <w:t>14</w:t>
       </w:r>
       <w:r>
         <w:t>.1 Gene Expression Vocabulary</w:t>
       </w:r>
-      <w:bookmarkEnd w:id="106"/>
-      <w:bookmarkEnd w:id="107"/>
+      <w:bookmarkEnd w:id="110"/>
+      <w:bookmarkEnd w:id="111"/>
     </w:p>
     <w:p>
       <w:pPr>
@@ -26320,10 +26352,13 @@
       <w:tblGrid>
         <w:gridCol w:w="2730"/>
         <w:gridCol w:w="6990"/>
-        <w:tblGridChange w:id="108">
+        <w:tblGridChange w:id="112">
           <w:tblGrid>
-            <w:gridCol w:w="2730"/>
-            <w:gridCol w:w="6990"/>
+            <w:gridCol w:w="108"/>
+            <w:gridCol w:w="2622"/>
+            <w:gridCol w:w="108"/>
+            <w:gridCol w:w="6882"/>
+            <w:gridCol w:w="108"/>
           </w:tblGrid>
         </w:tblGridChange>
       </w:tblGrid>
@@ -26553,7 +26588,7 @@
               <w:spacing w:before="0" w:after="0" w:line="240" w:lineRule="auto"/>
               <w:ind w:left="0" w:right="0" w:firstLine="0"/>
               <w:rPr>
-                <w:del w:id="109" w:author="Michal Galdzicki" w:date="2011-11-15T08:58:00Z"/>
+                <w:del w:id="113" w:author="Michal Galdzicki" w:date="2011-11-15T08:58:00Z"/>
               </w:rPr>
             </w:pPr>
             <w:r>
@@ -26564,7 +26599,7 @@
             <w:pPr>
               <w:spacing w:before="0" w:after="0" w:line="240" w:lineRule="auto"/>
               <w:ind w:left="0" w:right="0" w:firstLine="0"/>
-              <w:pPrChange w:id="110" w:author="Michal Galdzicki" w:date="2011-11-15T08:58:00Z">
+              <w:pPrChange w:id="114" w:author="Michal Galdzicki" w:date="2011-11-15T08:58:00Z">
                 <w:pPr>
                   <w:spacing w:before="0" w:after="0" w:line="240" w:lineRule="auto"/>
                   <w:ind w:left="0" w:right="0" w:firstLine="0"/>
@@ -26572,7 +26607,7 @@
                 </w:pPr>
               </w:pPrChange>
             </w:pPr>
-            <w:del w:id="111" w:author="Michal Galdzicki" w:date="2011-11-15T08:58:00Z">
+            <w:del w:id="115" w:author="Michal Galdzicki" w:date="2011-11-15T08:58:00Z">
               <w:r>
                 <w:delText xml:space="preserve">SBOL URI: </w:delText>
               </w:r>
@@ -26993,18 +27028,18 @@
               <w:spacing w:before="0" w:after="0" w:line="240" w:lineRule="auto"/>
               <w:ind w:left="0" w:right="0" w:firstLine="0"/>
               <w:rPr>
-                <w:del w:id="112" w:author="Michal Galdzicki" w:date="2011-11-15T08:58:00Z"/>
+                <w:del w:id="116" w:author="Michal Galdzicki" w:date="2011-11-15T08:58:00Z"/>
               </w:rPr>
             </w:pPr>
             <w:r>
               <w:t>S</w:t>
             </w:r>
-            <w:ins w:id="113" w:author="Michal Galdzicki" w:date="2011-11-15T08:58:00Z">
+            <w:ins w:id="117" w:author="Michal Galdzicki" w:date="2011-11-15T08:58:00Z">
               <w:r>
                 <w:t>O</w:t>
               </w:r>
             </w:ins>
-            <w:del w:id="114" w:author="Michal Galdzicki" w:date="2011-11-15T08:58:00Z">
+            <w:del w:id="118" w:author="Michal Galdzicki" w:date="2011-11-15T08:58:00Z">
               <w:r>
                 <w:delText>BOL</w:delText>
               </w:r>
@@ -27017,7 +27052,7 @@
             <w:pPr>
               <w:spacing w:before="0" w:after="0" w:line="240" w:lineRule="auto"/>
               <w:ind w:left="0" w:right="0" w:firstLine="0"/>
-              <w:pPrChange w:id="115" w:author="Michal Galdzicki" w:date="2011-11-15T08:58:00Z">
+              <w:pPrChange w:id="119" w:author="Michal Galdzicki" w:date="2011-11-15T08:58:00Z">
                 <w:pPr>
                   <w:spacing w:before="0" w:after="0" w:line="240" w:lineRule="auto"/>
                   <w:ind w:left="0" w:right="0" w:firstLine="0"/>
@@ -27025,7 +27060,7 @@
                 </w:pPr>
               </w:pPrChange>
             </w:pPr>
-            <w:del w:id="116" w:author="Michal Galdzicki" w:date="2011-11-15T08:58:00Z">
+            <w:del w:id="120" w:author="Michal Galdzicki" w:date="2011-11-15T08:58:00Z">
               <w:r>
                 <w:delText xml:space="preserve">SBOL URI: </w:delText>
               </w:r>
@@ -27460,18 +27495,18 @@
               <w:ind w:left="0" w:right="0" w:firstLine="0"/>
               <w:jc w:val="both"/>
               <w:rPr>
-                <w:del w:id="117" w:author="Michal Galdzicki" w:date="2011-11-15T08:58:00Z"/>
+                <w:del w:id="121" w:author="Michal Galdzicki" w:date="2011-11-15T08:58:00Z"/>
               </w:rPr>
             </w:pPr>
             <w:r>
               <w:t>S</w:t>
             </w:r>
-            <w:ins w:id="118" w:author="Michal Galdzicki" w:date="2011-11-15T08:58:00Z">
+            <w:ins w:id="122" w:author="Michal Galdzicki" w:date="2011-11-15T08:58:00Z">
               <w:r>
                 <w:t>O</w:t>
               </w:r>
             </w:ins>
-            <w:del w:id="119" w:author="Michal Galdzicki" w:date="2011-11-15T08:58:00Z">
+            <w:del w:id="123" w:author="Michal Galdzicki" w:date="2011-11-15T08:58:00Z">
               <w:r>
                 <w:delText>BOL</w:delText>
               </w:r>
@@ -27491,7 +27526,7 @@
               <w:ind w:left="0" w:right="0" w:firstLine="0"/>
               <w:jc w:val="both"/>
             </w:pPr>
-            <w:del w:id="120" w:author="Michal Galdzicki" w:date="2011-11-15T08:58:00Z">
+            <w:del w:id="124" w:author="Michal Galdzicki" w:date="2011-11-15T08:58:00Z">
               <w:r>
                 <w:delText xml:space="preserve">SBOL URI: </w:delText>
               </w:r>
@@ -27713,7 +27748,7 @@
           <w:tblW w:w="0" w:type="auto"/>
           <w:tblInd w:w="105" w:type="dxa"/>
           <w:tblLook w:val="0000" w:firstRow="0" w:lastRow="0" w:firstColumn="0" w:lastColumn="0" w:noHBand="0" w:noVBand="0"/>
-          <w:tblPrExChange w:id="121" w:author="Michal Galdzicki" w:date="2011-11-15T08:59:00Z">
+          <w:tblPrExChange w:id="125" w:author="Michal Galdzicki" w:date="2011-11-15T08:59:00Z">
             <w:tblPrEx>
               <w:tblW w:w="0" w:type="auto"/>
               <w:tblInd w:w="105" w:type="dxa"/>
@@ -27723,8 +27758,9 @@
         </w:tblPrEx>
         <w:trPr>
           <w:trHeight w:val="1336"/>
-          <w:trPrChange w:id="122" w:author="Michal Galdzicki" w:date="2011-11-15T08:59:00Z">
+          <w:trPrChange w:id="126" w:author="Michal Galdzicki" w:date="2011-11-15T08:59:00Z">
             <w:trPr>
+              <w:gridAfter w:val="0"/>
               <w:trHeight w:val="1780"/>
             </w:trPr>
           </w:trPrChange>
@@ -27744,9 +27780,10 @@
               <w:bottom w:w="105" w:type="dxa"/>
               <w:right w:w="105" w:type="dxa"/>
             </w:tcMar>
-            <w:tcPrChange w:id="123" w:author="Michal Galdzicki" w:date="2011-11-15T08:59:00Z">
+            <w:tcPrChange w:id="127" w:author="Michal Galdzicki" w:date="2011-11-15T08:59:00Z">
               <w:tcPr>
                 <w:tcW w:w="2730" w:type="dxa"/>
+                <w:gridSpan w:val="2"/>
                 <w:tcBorders>
                   <w:top w:val="single" w:sz="8" w:space="0" w:color="000000"/>
                   <w:left w:val="single" w:sz="8" w:space="0" w:color="000000"/>
@@ -27788,9 +27825,10 @@
               <w:bottom w:w="105" w:type="dxa"/>
               <w:right w:w="105" w:type="dxa"/>
             </w:tcMar>
-            <w:tcPrChange w:id="124" w:author="Michal Galdzicki" w:date="2011-11-15T08:59:00Z">
+            <w:tcPrChange w:id="128" w:author="Michal Galdzicki" w:date="2011-11-15T08:59:00Z">
               <w:tcPr>
                 <w:tcW w:w="6990" w:type="dxa"/>
+                <w:gridSpan w:val="2"/>
                 <w:tcBorders>
                   <w:top w:val="single" w:sz="8" w:space="0" w:color="000000"/>
                   <w:left w:val="single" w:sz="8" w:space="0" w:color="000000"/>
@@ -27811,15 +27849,10 @@
               <w:spacing w:before="0" w:after="0" w:line="240" w:lineRule="auto"/>
               <w:ind w:left="0" w:right="0" w:firstLine="0"/>
               <w:jc w:val="both"/>
-              <w:rPr>
-                <w:rPrChange w:id="125" w:author="Michal Galdzicki" w:date="2011-11-15T08:59:00Z">
-                  <w:rPr/>
-                </w:rPrChange>
-              </w:rPr>
             </w:pPr>
             <w:r>
               <w:rPr>
-                <w:rPrChange w:id="126" w:author="Michal Galdzicki" w:date="2011-11-15T08:59:00Z">
+                <w:rPrChange w:id="129" w:author="Michal Galdzicki" w:date="2011-11-15T08:59:00Z">
                   <w:rPr>
                     <w:sz w:val="18"/>
                     <w:szCs w:val="18"/>
@@ -28165,18 +28198,18 @@
               <w:ind w:left="0" w:right="0" w:firstLine="0"/>
               <w:jc w:val="both"/>
               <w:rPr>
-                <w:del w:id="127" w:author="Michal Galdzicki" w:date="2011-11-15T08:59:00Z"/>
+                <w:del w:id="130" w:author="Michal Galdzicki" w:date="2011-11-15T08:59:00Z"/>
               </w:rPr>
             </w:pPr>
             <w:r>
               <w:t>S</w:t>
             </w:r>
-            <w:del w:id="128" w:author="Michal Galdzicki" w:date="2011-11-15T08:59:00Z">
+            <w:del w:id="131" w:author="Michal Galdzicki" w:date="2011-11-15T08:59:00Z">
               <w:r>
                 <w:delText>BOL</w:delText>
               </w:r>
             </w:del>
-            <w:ins w:id="129" w:author="Michal Galdzicki" w:date="2011-11-15T08:59:00Z">
+            <w:ins w:id="132" w:author="Michal Galdzicki" w:date="2011-11-15T08:59:00Z">
               <w:r>
                 <w:t>O</w:t>
               </w:r>
@@ -28199,7 +28232,7 @@
               <w:ind w:left="0" w:right="0" w:firstLine="0"/>
               <w:jc w:val="both"/>
             </w:pPr>
-            <w:del w:id="130" w:author="Michal Galdzicki" w:date="2011-11-15T08:59:00Z">
+            <w:del w:id="133" w:author="Michal Galdzicki" w:date="2011-11-15T08:59:00Z">
               <w:r>
                 <w:delText xml:space="preserve">SBOL URI: </w:delText>
               </w:r>
@@ -28722,18 +28755,18 @@
               <w:ind w:left="0" w:right="0" w:firstLine="0"/>
               <w:jc w:val="both"/>
               <w:rPr>
-                <w:del w:id="131" w:author="Michal Galdzicki" w:date="2011-11-15T09:00:00Z"/>
+                <w:del w:id="134" w:author="Michal Galdzicki" w:date="2011-11-15T09:00:00Z"/>
               </w:rPr>
             </w:pPr>
             <w:r>
               <w:t>S</w:t>
             </w:r>
-            <w:ins w:id="132" w:author="Michal Galdzicki" w:date="2011-11-15T08:59:00Z">
+            <w:ins w:id="135" w:author="Michal Galdzicki" w:date="2011-11-15T08:59:00Z">
               <w:r>
                 <w:t>O</w:t>
               </w:r>
             </w:ins>
-            <w:del w:id="133" w:author="Michal Galdzicki" w:date="2011-11-15T08:59:00Z">
+            <w:del w:id="136" w:author="Michal Galdzicki" w:date="2011-11-15T08:59:00Z">
               <w:r>
                 <w:delText>BOL</w:delText>
               </w:r>
@@ -28748,7 +28781,7 @@
               <w:ind w:left="0" w:right="0" w:firstLine="0"/>
               <w:jc w:val="both"/>
             </w:pPr>
-            <w:del w:id="134" w:author="Michal Galdzicki" w:date="2011-11-15T09:00:00Z">
+            <w:del w:id="137" w:author="Michal Galdzicki" w:date="2011-11-15T09:00:00Z">
               <w:r>
                 <w:delText xml:space="preserve">SBOL URI: </w:delText>
               </w:r>
@@ -29182,15 +29215,15 @@
               <w:ind w:left="0" w:right="0" w:firstLine="0"/>
               <w:jc w:val="both"/>
               <w:rPr>
-                <w:del w:id="135" w:author="Michal Galdzicki" w:date="2011-11-15T09:00:00Z"/>
+                <w:del w:id="138" w:author="Michal Galdzicki" w:date="2011-11-15T09:00:00Z"/>
               </w:rPr>
             </w:pPr>
-            <w:del w:id="136" w:author="Michal Galdzicki" w:date="2011-11-15T09:00:00Z">
+            <w:del w:id="139" w:author="Michal Galdzicki" w:date="2011-11-15T09:00:00Z">
               <w:r>
                 <w:delText xml:space="preserve">SBOL </w:delText>
               </w:r>
             </w:del>
-            <w:ins w:id="137" w:author="Michal Galdzicki" w:date="2011-11-15T09:00:00Z">
+            <w:ins w:id="140" w:author="Michal Galdzicki" w:date="2011-11-15T09:00:00Z">
               <w:r>
                 <w:t xml:space="preserve">SO </w:t>
               </w:r>
@@ -29205,7 +29238,7 @@
               <w:ind w:left="0" w:right="0" w:firstLine="0"/>
               <w:jc w:val="both"/>
             </w:pPr>
-            <w:del w:id="138" w:author="Michal Galdzicki" w:date="2011-11-15T09:00:00Z">
+            <w:del w:id="141" w:author="Michal Galdzicki" w:date="2011-11-15T09:00:00Z">
               <w:r>
                 <w:delText xml:space="preserve">SBOL URI: </w:delText>
               </w:r>
@@ -29449,7 +29482,7 @@
             <w:r>
               <w:rPr>
                 <w:highlight w:val="yellow"/>
-                <w:rPrChange w:id="139" w:author="Michal Galdzicki" w:date="2011-11-15T09:00:00Z">
+                <w:rPrChange w:id="142" w:author="Michal Galdzicki" w:date="2011-11-15T09:00:00Z">
                   <w:rPr/>
                 </w:rPrChange>
               </w:rPr>
@@ -29459,7 +29492,7 @@
             <w:r>
               <w:rPr>
                 <w:highlight w:val="yellow"/>
-                <w:rPrChange w:id="140" w:author="Michal Galdzicki" w:date="2011-11-15T09:00:00Z">
+                <w:rPrChange w:id="143" w:author="Michal Galdzicki" w:date="2011-11-15T09:00:00Z">
                   <w:rPr/>
                 </w:rPrChange>
               </w:rPr>
@@ -29516,7 +29549,7 @@
             <w:r>
               <w:t>S</w:t>
             </w:r>
-            <w:del w:id="141" w:author="Michal Galdzicki" w:date="2011-11-15T09:00:00Z">
+            <w:del w:id="144" w:author="Michal Galdzicki" w:date="2011-11-15T09:00:00Z">
               <w:r>
                 <w:delText>B</w:delText>
               </w:r>
@@ -29524,7 +29557,7 @@
             <w:r>
               <w:t>O</w:t>
             </w:r>
-            <w:del w:id="142" w:author="Michal Galdzicki" w:date="2011-11-15T09:00:00Z">
+            <w:del w:id="145" w:author="Michal Galdzicki" w:date="2011-11-15T09:00:00Z">
               <w:r>
                 <w:delText>L</w:delText>
               </w:r>
@@ -29687,7 +29720,7 @@
             <w:r>
               <w:rPr>
                 <w:highlight w:val="yellow"/>
-                <w:rPrChange w:id="143" w:author="Michal Galdzicki" w:date="2011-11-15T09:00:00Z">
+                <w:rPrChange w:id="146" w:author="Michal Galdzicki" w:date="2011-11-15T09:00:00Z">
                   <w:rPr/>
                 </w:rPrChange>
               </w:rPr>
@@ -29911,7 +29944,7 @@
             <w:r>
               <w:rPr>
                 <w:highlight w:val="yellow"/>
-                <w:rPrChange w:id="144" w:author="Michal Galdzicki" w:date="2011-11-15T09:01:00Z">
+                <w:rPrChange w:id="147" w:author="Michal Galdzicki" w:date="2011-11-15T09:01:00Z">
                   <w:rPr/>
                 </w:rPrChange>
               </w:rPr>
@@ -30115,7 +30148,7 @@
             <w:r>
               <w:rPr>
                 <w:highlight w:val="yellow"/>
-                <w:rPrChange w:id="145" w:author="Michal Galdzicki" w:date="2011-11-15T09:01:00Z">
+                <w:rPrChange w:id="148" w:author="Michal Galdzicki" w:date="2011-11-15T09:01:00Z">
                   <w:rPr/>
                 </w:rPrChange>
               </w:rPr>
@@ -30335,10 +30368,10 @@
         <w:pStyle w:val="Heading2"/>
         <w:spacing w:before="360" w:after="80" w:line="240" w:lineRule="auto"/>
       </w:pPr>
-      <w:bookmarkStart w:id="146" w:name="h.u4glx8qc6vxo"/>
-      <w:bookmarkStart w:id="147" w:name="_Toc305145382"/>
-      <w:bookmarkStart w:id="148" w:name="_Toc305147450"/>
-      <w:bookmarkEnd w:id="146"/>
+      <w:bookmarkStart w:id="149" w:name="h.u4glx8qc6vxo"/>
+      <w:bookmarkStart w:id="150" w:name="_Toc305145382"/>
+      <w:bookmarkStart w:id="151" w:name="_Toc305147450"/>
+      <w:bookmarkEnd w:id="149"/>
       <w:r>
         <w:t>14</w:t>
       </w:r>
@@ -30353,8 +30386,8 @@
       <w:r>
         <w:t xml:space="preserve"> Construction Vocabulary</w:t>
       </w:r>
-      <w:bookmarkEnd w:id="147"/>
-      <w:bookmarkEnd w:id="148"/>
+      <w:bookmarkEnd w:id="150"/>
+      <w:bookmarkEnd w:id="151"/>
     </w:p>
     <w:p>
       <w:pPr>
@@ -30585,18 +30618,18 @@
               <w:ind w:left="0" w:right="0" w:firstLine="0"/>
               <w:jc w:val="both"/>
               <w:rPr>
-                <w:del w:id="149" w:author="Michal Galdzicki" w:date="2011-11-15T09:01:00Z"/>
+                <w:del w:id="152" w:author="Michal Galdzicki" w:date="2011-11-15T09:01:00Z"/>
               </w:rPr>
             </w:pPr>
             <w:r>
               <w:t>S</w:t>
             </w:r>
-            <w:ins w:id="150" w:author="Michal Galdzicki" w:date="2011-11-15T09:01:00Z">
+            <w:ins w:id="153" w:author="Michal Galdzicki" w:date="2011-11-15T09:01:00Z">
               <w:r>
                 <w:t>O</w:t>
               </w:r>
             </w:ins>
-            <w:del w:id="151" w:author="Michal Galdzicki" w:date="2011-11-15T09:01:00Z">
+            <w:del w:id="154" w:author="Michal Galdzicki" w:date="2011-11-15T09:01:00Z">
               <w:r>
                 <w:delText>BOL</w:delText>
               </w:r>
@@ -30619,7 +30652,7 @@
               <w:ind w:left="0" w:right="0" w:firstLine="0"/>
               <w:jc w:val="both"/>
             </w:pPr>
-            <w:del w:id="152" w:author="Michal Galdzicki" w:date="2011-11-15T09:01:00Z">
+            <w:del w:id="155" w:author="Michal Galdzicki" w:date="2011-11-15T09:01:00Z">
               <w:r>
                 <w:delText xml:space="preserve">SBOL URI: </w:delText>
               </w:r>
@@ -31047,18 +31080,18 @@
               <w:ind w:left="0" w:right="0" w:firstLine="0"/>
               <w:jc w:val="both"/>
               <w:rPr>
-                <w:del w:id="153" w:author="Michal Galdzicki" w:date="2011-11-15T09:01:00Z"/>
+                <w:del w:id="156" w:author="Michal Galdzicki" w:date="2011-11-15T09:01:00Z"/>
               </w:rPr>
             </w:pPr>
             <w:r>
               <w:t>S</w:t>
             </w:r>
-            <w:del w:id="154" w:author="Michal Galdzicki" w:date="2011-11-15T09:01:00Z">
+            <w:del w:id="157" w:author="Michal Galdzicki" w:date="2011-11-15T09:01:00Z">
               <w:r>
                 <w:delText>BOL</w:delText>
               </w:r>
             </w:del>
-            <w:ins w:id="155" w:author="Michal Galdzicki" w:date="2011-11-15T09:01:00Z">
+            <w:ins w:id="158" w:author="Michal Galdzicki" w:date="2011-11-15T09:01:00Z">
               <w:r>
                 <w:t>O</w:t>
               </w:r>
@@ -31081,7 +31114,7 @@
               <w:ind w:left="0" w:right="0" w:firstLine="0"/>
               <w:jc w:val="both"/>
             </w:pPr>
-            <w:del w:id="156" w:author="Michal Galdzicki" w:date="2011-11-15T09:01:00Z">
+            <w:del w:id="159" w:author="Michal Galdzicki" w:date="2011-11-15T09:01:00Z">
               <w:r>
                 <w:delText xml:space="preserve">SBOL URI: </w:delText>
               </w:r>
@@ -31616,23 +31649,23 @@
               <w:spacing w:before="0" w:after="0" w:line="240" w:lineRule="auto"/>
               <w:ind w:left="0" w:right="0" w:firstLine="0"/>
               <w:rPr>
-                <w:del w:id="157" w:author="Michal Galdzicki" w:date="2011-11-15T09:02:00Z"/>
+                <w:del w:id="160" w:author="Michal Galdzicki" w:date="2011-11-15T09:02:00Z"/>
               </w:rPr>
             </w:pPr>
             <w:r>
               <w:t>S</w:t>
             </w:r>
-            <w:ins w:id="158" w:author="Michal Galdzicki" w:date="2011-11-15T09:01:00Z">
+            <w:ins w:id="161" w:author="Michal Galdzicki" w:date="2011-11-15T09:01:00Z">
               <w:r>
                 <w:t>O</w:t>
               </w:r>
             </w:ins>
-            <w:ins w:id="159" w:author="Michal Galdzicki" w:date="2011-11-15T09:02:00Z">
+            <w:ins w:id="162" w:author="Michal Galdzicki" w:date="2011-11-15T09:02:00Z">
               <w:r>
                 <w:t xml:space="preserve"> Name</w:t>
               </w:r>
             </w:ins>
-            <w:del w:id="160" w:author="Michal Galdzicki" w:date="2011-11-15T09:01:00Z">
+            <w:del w:id="163" w:author="Michal Galdzicki" w:date="2011-11-15T09:01:00Z">
               <w:r>
                 <w:delText>BOL Name</w:delText>
               </w:r>
@@ -31650,14 +31683,8 @@
             <w:pPr>
               <w:spacing w:before="0" w:after="0" w:line="240" w:lineRule="auto"/>
               <w:ind w:left="0" w:right="0" w:firstLine="0"/>
-              <w:pPrChange w:id="161" w:author="Michal Galdzicki" w:date="2011-11-15T09:02:00Z">
-                <w:pPr>
-                  <w:spacing w:before="0" w:after="0" w:line="240" w:lineRule="auto"/>
-                  <w:ind w:left="0" w:right="0" w:firstLine="0"/>
-                </w:pPr>
-              </w:pPrChange>
             </w:pPr>
-            <w:del w:id="162" w:author="Michal Galdzicki" w:date="2011-11-15T09:02:00Z">
+            <w:del w:id="164" w:author="Michal Galdzicki" w:date="2011-11-15T09:02:00Z">
               <w:r>
                 <w:delText xml:space="preserve">SBOL URI: </w:delText>
               </w:r>
@@ -32049,7 +32076,7 @@
             <w:r>
               <w:rPr>
                 <w:highlight w:val="yellow"/>
-                <w:rPrChange w:id="163" w:author="Michal Galdzicki" w:date="2011-11-15T09:02:00Z">
+                <w:rPrChange w:id="165" w:author="Michal Galdzicki" w:date="2011-11-15T09:02:00Z">
                   <w:rPr/>
                 </w:rPrChange>
               </w:rPr>
@@ -32307,7 +32334,7 @@
               <w:ind w:left="0" w:right="0" w:firstLine="0"/>
               <w:rPr>
                 <w:highlight w:val="yellow"/>
-                <w:rPrChange w:id="164" w:author="Michal Galdzicki" w:date="2011-11-15T09:02:00Z">
+                <w:rPrChange w:id="166" w:author="Michal Galdzicki" w:date="2011-11-15T09:02:00Z">
                   <w:rPr/>
                 </w:rPrChange>
               </w:rPr>
@@ -32315,7 +32342,7 @@
             <w:r>
               <w:rPr>
                 <w:highlight w:val="yellow"/>
-                <w:rPrChange w:id="165" w:author="Michal Galdzicki" w:date="2011-11-15T09:02:00Z">
+                <w:rPrChange w:id="167" w:author="Michal Galdzicki" w:date="2011-11-15T09:02:00Z">
                   <w:rPr/>
                 </w:rPrChange>
               </w:rPr>
@@ -32560,7 +32587,7 @@
             <w:r>
               <w:rPr>
                 <w:highlight w:val="yellow"/>
-                <w:rPrChange w:id="166" w:author="Michal Galdzicki" w:date="2011-11-15T09:02:00Z">
+                <w:rPrChange w:id="168" w:author="Michal Galdzicki" w:date="2011-11-15T09:02:00Z">
                   <w:rPr/>
                 </w:rPrChange>
               </w:rPr>
@@ -32820,7 +32847,7 @@
             <w:r>
               <w:rPr>
                 <w:highlight w:val="yellow"/>
-                <w:rPrChange w:id="167" w:author="Michal Galdzicki" w:date="2011-11-15T09:13:00Z">
+                <w:rPrChange w:id="169" w:author="Michal Galdzicki" w:date="2011-11-15T09:13:00Z">
                   <w:rPr/>
                 </w:rPrChange>
               </w:rPr>
@@ -33081,7 +33108,7 @@
             <w:r>
               <w:rPr>
                 <w:highlight w:val="yellow"/>
-                <w:rPrChange w:id="168" w:author="Michal Galdzicki" w:date="2011-11-15T09:13:00Z">
+                <w:rPrChange w:id="170" w:author="Michal Galdzicki" w:date="2011-11-15T09:13:00Z">
                   <w:rPr/>
                 </w:rPrChange>
               </w:rPr>
@@ -33315,7 +33342,7 @@
               <w:jc w:val="both"/>
               <w:rPr>
                 <w:highlight w:val="yellow"/>
-                <w:rPrChange w:id="169" w:author="Michal Galdzicki" w:date="2011-11-15T09:13:00Z">
+                <w:rPrChange w:id="171" w:author="Michal Galdzicki" w:date="2011-11-15T09:13:00Z">
                   <w:rPr/>
                 </w:rPrChange>
               </w:rPr>
@@ -33323,7 +33350,7 @@
             <w:r>
               <w:rPr>
                 <w:highlight w:val="yellow"/>
-                <w:rPrChange w:id="170" w:author="Michal Galdzicki" w:date="2011-11-15T09:13:00Z">
+                <w:rPrChange w:id="172" w:author="Michal Galdzicki" w:date="2011-11-15T09:13:00Z">
                   <w:rPr/>
                 </w:rPrChange>
               </w:rPr>
@@ -33519,14 +33546,12 @@
             <w:r>
               <w:rPr>
                 <w:highlight w:val="yellow"/>
-                <w:rPrChange w:id="171" w:author="Michal Galdzicki" w:date="2011-11-15T09:13:00Z">
+                <w:rPrChange w:id="173" w:author="Michal Galdzicki" w:date="2011-11-15T09:13:00Z">
                   <w:rPr/>
                 </w:rPrChange>
               </w:rPr>
               <w:t>Signature</w:t>
             </w:r>
-            <w:bookmarkStart w:id="172" w:name="_GoBack"/>
-            <w:bookmarkEnd w:id="172"/>
           </w:p>
         </w:tc>
         <w:tc>
@@ -33750,7 +33775,7 @@
           <w:rPr>
             <w:noProof/>
           </w:rPr>
-          <w:t>25</w:t>
+          <w:t>11</w:t>
         </w:r>
         <w:r>
           <w:rPr>
@@ -35673,7 +35698,7 @@
 </file>
 
 <file path=customXml/itemProps1.xml><?xml version="1.0" encoding="utf-8"?>
-<ds:datastoreItem xmlns:ds="http://schemas.openxmlformats.org/officeDocument/2006/customXml" ds:itemID="{BCEB77CD-F286-4AFF-9F8D-BA0F9FC108A0}">
+<ds:datastoreItem xmlns:ds="http://schemas.openxmlformats.org/officeDocument/2006/customXml" ds:itemID="{FD0D85F7-EFFC-4A32-AFF2-7515860DFD3A}">
   <ds:schemaRefs>
     <ds:schemaRef ds:uri="http://schemas.openxmlformats.org/officeDocument/2006/bibliography"/>
   </ds:schemaRefs>

</xml_diff>